<commit_message>
updated doc for modules
</commit_message>
<xml_diff>
--- a/terraform-modules/Reusable Infrastructure with Terraform Modules.docx
+++ b/terraform-modules/Reusable Infrastructure with Terraform Modules.docx
@@ -7466,6 +7466,7 @@
         <w:pStyle w:val="NoSpacing"/>
         <w:rPr>
           <w:sz w:val="28"/>
+          <w:highlight w:val="yellow"/>
         </w:rPr>
       </w:pPr>
       <w:r>
@@ -7474,11 +7475,14 @@
         </w:rPr>
         <w:t xml:space="preserve">$ </w:t>
       </w:r>
+      <w:bookmarkStart w:id="0" w:name="_GoBack"/>
+      <w:bookmarkEnd w:id="0"/>
       <w:proofErr w:type="spellStart"/>
       <w:proofErr w:type="gramStart"/>
       <w:r>
         <w:rPr>
           <w:sz w:val="28"/>
+          <w:highlight w:val="yellow"/>
         </w:rPr>
         <w:t>git</w:t>
       </w:r>
@@ -7487,6 +7491,7 @@
       <w:r>
         <w:rPr>
           <w:sz w:val="28"/>
+          <w:highlight w:val="yellow"/>
         </w:rPr>
         <w:t xml:space="preserve"> tag -a "v0.0.1" -m "First release of webserver-cluster module"</w:t>
       </w:r>
@@ -7501,6 +7506,7 @@
       <w:r>
         <w:rPr>
           <w:sz w:val="28"/>
+          <w:highlight w:val="yellow"/>
         </w:rPr>
         <w:t xml:space="preserve">$ </w:t>
       </w:r>
@@ -7509,6 +7515,7 @@
       <w:r>
         <w:rPr>
           <w:sz w:val="28"/>
+          <w:highlight w:val="yellow"/>
         </w:rPr>
         <w:t>git</w:t>
       </w:r>
@@ -7517,6 +7524,7 @@
       <w:r>
         <w:rPr>
           <w:sz w:val="28"/>
+          <w:highlight w:val="yellow"/>
         </w:rPr>
         <w:t xml:space="preserve"> push --follow-tags</w:t>
       </w:r>
@@ -8631,61 +8639,43 @@
           <w:sz w:val="22"/>
           <w:szCs w:val="22"/>
         </w:rPr>
-        <w:t xml:space="preserve"> tags as version numbers for modules. </w:t>
-      </w:r>
-      <w:bookmarkStart w:id="0" w:name="_GoBack"/>
+        <w:t xml:space="preserve"> tags as version numbers for modules. Branch names are not stable, as you always get the latest commit on a branch, which may change every time you run the </w:t>
+      </w:r>
+      <w:proofErr w:type="spellStart"/>
       <w:r>
         <w:rPr>
           <w:rFonts w:asciiTheme="minorHAnsi" w:eastAsiaTheme="minorHAnsi" w:hAnsiTheme="minorHAnsi" w:cstheme="minorBidi"/>
           <w:sz w:val="22"/>
           <w:szCs w:val="22"/>
         </w:rPr>
-        <w:t>Branch names are not stable, as you always get the latest commit on a branch, which may change every time you run the </w:t>
-      </w:r>
-      <w:proofErr w:type="spellStart"/>
+        <w:t>init</w:t>
+      </w:r>
+      <w:proofErr w:type="spellEnd"/>
       <w:r>
         <w:rPr>
           <w:rFonts w:asciiTheme="minorHAnsi" w:eastAsiaTheme="minorHAnsi" w:hAnsiTheme="minorHAnsi" w:cstheme="minorBidi"/>
           <w:sz w:val="22"/>
           <w:szCs w:val="22"/>
         </w:rPr>
-        <w:t>init</w:t>
-      </w:r>
-      <w:proofErr w:type="spellEnd"/>
+        <w:t xml:space="preserve"> command, and the sha1 hashes are not very human friendly. </w:t>
+      </w:r>
+      <w:proofErr w:type="spellStart"/>
       <w:r>
         <w:rPr>
           <w:rFonts w:asciiTheme="minorHAnsi" w:eastAsiaTheme="minorHAnsi" w:hAnsiTheme="minorHAnsi" w:cstheme="minorBidi"/>
           <w:sz w:val="22"/>
           <w:szCs w:val="22"/>
         </w:rPr>
-        <w:t xml:space="preserve"> command, and the sha1 hashes are not very human friendly. </w:t>
-      </w:r>
-      <w:proofErr w:type="spellStart"/>
+        <w:t>Git</w:t>
+      </w:r>
+      <w:proofErr w:type="spellEnd"/>
       <w:r>
         <w:rPr>
           <w:rFonts w:asciiTheme="minorHAnsi" w:eastAsiaTheme="minorHAnsi" w:hAnsiTheme="minorHAnsi" w:cstheme="minorBidi"/>
           <w:sz w:val="22"/>
           <w:szCs w:val="22"/>
         </w:rPr>
-        <w:t>Git</w:t>
-      </w:r>
-      <w:proofErr w:type="spellEnd"/>
-      <w:r>
-        <w:rPr>
-          <w:rFonts w:asciiTheme="minorHAnsi" w:eastAsiaTheme="minorHAnsi" w:hAnsiTheme="minorHAnsi" w:cstheme="minorBidi"/>
-          <w:sz w:val="22"/>
-          <w:szCs w:val="22"/>
-        </w:rPr>
-        <w:t xml:space="preserve"> tags are as stable </w:t>
-      </w:r>
-      <w:bookmarkEnd w:id="0"/>
-      <w:r>
-        <w:rPr>
-          <w:rFonts w:asciiTheme="minorHAnsi" w:eastAsiaTheme="minorHAnsi" w:hAnsiTheme="minorHAnsi" w:cstheme="minorBidi"/>
-          <w:sz w:val="22"/>
-          <w:szCs w:val="22"/>
-        </w:rPr>
-        <w:t>as a commit (in fact, a tag is just a pointer to a commit), but they allow you to use a friendly, readable name.</w:t>
+        <w:t xml:space="preserve"> tags are as stable as a commit (in fact, a tag is just a pointer to a commit), but they allow you to use a friendly, readable name.</w:t>
       </w:r>
     </w:p>
     <w:p/>

</xml_diff>